<commit_message>
Update Tech Challenge - Vinícola.docx
</commit_message>
<xml_diff>
--- a/Tech Challenge - Vinícola.docx
+++ b/Tech Challenge - Vinícola.docx
@@ -26,260 +26,16 @@
         <mc:AlternateContent>
           <mc:Choice Requires="wps">
             <w:drawing>
-              <wp:anchor distT="0" distB="0" distL="114300" distR="114300" simplePos="0" relativeHeight="251665408" behindDoc="0" locked="0" layoutInCell="1" allowOverlap="1" wp14:anchorId="2EE0A14B" wp14:editId="42F57F62">
+              <wp:anchor distT="0" distB="0" distL="114300" distR="114300" simplePos="0" relativeHeight="251667456" behindDoc="0" locked="0" layoutInCell="1" allowOverlap="1" wp14:anchorId="1C06AC25" wp14:editId="45010026">
                 <wp:simplePos x="0" y="0"/>
-                <wp:positionH relativeFrom="column">
-                  <wp:posOffset>-775335</wp:posOffset>
+                <wp:positionH relativeFrom="margin">
+                  <wp:posOffset>2215515</wp:posOffset>
                 </wp:positionH>
                 <wp:positionV relativeFrom="paragraph">
-                  <wp:posOffset>2864485</wp:posOffset>
+                  <wp:posOffset>5986780</wp:posOffset>
                 </wp:positionV>
-                <wp:extent cx="4359349" cy="1956390"/>
-                <wp:effectExtent l="0" t="0" r="22225" b="25400"/>
-                <wp:wrapNone/>
-                <wp:docPr id="611932334" name="Caixa de Texto 3"/>
-                <wp:cNvGraphicFramePr/>
-                <a:graphic xmlns:a="http://schemas.openxmlformats.org/drawingml/2006/main">
-                  <a:graphicData uri="http://schemas.microsoft.com/office/word/2010/wordprocessingShape">
-                    <wps:wsp>
-                      <wps:cNvSpPr txBox="1"/>
-                      <wps:spPr>
-                        <a:xfrm>
-                          <a:off x="0" y="0"/>
-                          <a:ext cx="4359349" cy="1956390"/>
-                        </a:xfrm>
-                        <a:prstGeom prst="rect">
-                          <a:avLst/>
-                        </a:prstGeom>
-                        <a:noFill/>
-                        <a:ln w="6350">
-                          <a:solidFill>
-                            <a:prstClr val="black"/>
-                          </a:solidFill>
-                        </a:ln>
-                      </wps:spPr>
-                      <wps:txbx>
-                        <w:txbxContent>
-                          <w:p>
-                            <w:pPr>
-                              <w:rPr>
-                                <w:b/>
-                                <w:bCs/>
-                                <w:color w:val="FFFFFF" w:themeColor="background1"/>
-                                <w:sz w:val="52"/>
-                                <w:szCs w:val="52"/>
-                              </w:rPr>
-                            </w:pPr>
-                            <w:r>
-                              <w:rPr>
-                                <w:b/>
-                                <w:bCs/>
-                                <w:color w:val="FFFFFF" w:themeColor="background1"/>
-                                <w:sz w:val="52"/>
-                                <w:szCs w:val="52"/>
-                              </w:rPr>
-                              <w:t xml:space="preserve">Pós Tech </w:t>
-                            </w:r>
-                            <w:r>
-                              <w:rPr>
-                                <w:b/>
-                                <w:bCs/>
-                                <w:color w:val="FFFFFF" w:themeColor="background1"/>
-                                <w:sz w:val="52"/>
-                                <w:szCs w:val="52"/>
-                              </w:rPr>
-                              <w:t xml:space="preserve"> - </w:t>
-                            </w:r>
-                            <w:r>
-                              <w:rPr>
-                                <w:b/>
-                                <w:bCs/>
-                                <w:color w:val="FFFFFF" w:themeColor="background1"/>
-                                <w:sz w:val="52"/>
-                                <w:szCs w:val="52"/>
-                              </w:rPr>
-                              <w:t xml:space="preserve">Turma </w:t>
-                            </w:r>
-                            <w:r>
-                              <w:rPr>
-                                <w:b/>
-                                <w:bCs/>
-                                <w:color w:val="FFFFFF" w:themeColor="background1"/>
-                                <w:sz w:val="52"/>
-                                <w:szCs w:val="52"/>
-                              </w:rPr>
-                              <w:t>7DTAT</w:t>
-                            </w:r>
-                          </w:p>
-                          <w:p>
-                            <w:pPr>
-                              <w:rPr>
-                                <w:b/>
-                                <w:bCs/>
-                                <w:color w:val="FFFFFF" w:themeColor="background1"/>
-                                <w:sz w:val="52"/>
-                                <w:szCs w:val="52"/>
-                              </w:rPr>
-                            </w:pPr>
-                            <w:r>
-                              <w:rPr>
-                                <w:b/>
-                                <w:bCs/>
-                                <w:color w:val="FFFFFF" w:themeColor="background1"/>
-                                <w:sz w:val="52"/>
-                                <w:szCs w:val="52"/>
-                              </w:rPr>
-                              <w:t>Tech Challenge</w:t>
-                            </w:r>
-                            <w:r>
-                              <w:rPr>
-                                <w:b/>
-                                <w:bCs/>
-                                <w:color w:val="FFFFFF" w:themeColor="background1"/>
-                                <w:sz w:val="52"/>
-                                <w:szCs w:val="52"/>
-                              </w:rPr>
-                              <w:t xml:space="preserve"> #1</w:t>
-                            </w:r>
-                          </w:p>
-                        </w:txbxContent>
-                      </wps:txbx>
-                      <wps:bodyPr rot="0" spcFirstLastPara="0" vertOverflow="overflow" horzOverflow="overflow" vert="horz" wrap="square" lIns="91440" tIns="45720" rIns="91440" bIns="45720" numCol="1" spcCol="0" rtlCol="0" fromWordArt="0" anchor="t" anchorCtr="0" forceAA="0" compatLnSpc="1">
-                        <a:prstTxWarp prst="textNoShape">
-                          <a:avLst/>
-                        </a:prstTxWarp>
-                        <a:noAutofit/>
-                      </wps:bodyPr>
-                    </wps:wsp>
-                  </a:graphicData>
-                </a:graphic>
-                <wp14:sizeRelH relativeFrom="margin">
-                  <wp14:pctWidth>0</wp14:pctWidth>
-                </wp14:sizeRelH>
-                <wp14:sizeRelV relativeFrom="margin">
-                  <wp14:pctHeight>0</wp14:pctHeight>
-                </wp14:sizeRelV>
-              </wp:anchor>
-            </w:drawing>
-          </mc:Choice>
-          <mc:Fallback>
-            <w:pict>
-              <v:shapetype w14:anchorId="2EE0A14B" id="_x0000_t202" coordsize="21600,21600" o:spt="202" path="m,l,21600r21600,l21600,xe">
-                <v:stroke joinstyle="miter"/>
-                <v:path gradientshapeok="t" o:connecttype="rect"/>
-              </v:shapetype>
-              <v:shape id="Caixa de Texto 3" o:spid="_x0000_s1026" type="#_x0000_t202" style="position:absolute;margin-left:-61.05pt;margin-top:225.55pt;width:343.25pt;height:154.05pt;z-index:251665408;visibility:visible;mso-wrap-style:square;mso-width-percent:0;mso-height-percent:0;mso-wrap-distance-left:9pt;mso-wrap-distance-top:0;mso-wrap-distance-right:9pt;mso-wrap-distance-bottom:0;mso-position-horizontal:absolute;mso-position-horizontal-relative:text;mso-position-vertical:absolute;mso-position-vertical-relative:text;mso-width-percent:0;mso-height-percent:0;mso-width-relative:margin;mso-height-relative:margin;v-text-anchor:top" o:gfxdata="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" filled="f" strokeweight=".5pt">
-                <v:textbox>
-                  <w:txbxContent>
-                    <w:p>
-                      <w:pPr>
-                        <w:rPr>
-                          <w:b/>
-                          <w:bCs/>
-                          <w:color w:val="FFFFFF" w:themeColor="background1"/>
-                          <w:sz w:val="52"/>
-                          <w:szCs w:val="52"/>
-                        </w:rPr>
-                      </w:pPr>
-                      <w:r>
-                        <w:rPr>
-                          <w:b/>
-                          <w:bCs/>
-                          <w:color w:val="FFFFFF" w:themeColor="background1"/>
-                          <w:sz w:val="52"/>
-                          <w:szCs w:val="52"/>
-                        </w:rPr>
-                        <w:t xml:space="preserve">Pós Tech </w:t>
-                      </w:r>
-                      <w:r>
-                        <w:rPr>
-                          <w:b/>
-                          <w:bCs/>
-                          <w:color w:val="FFFFFF" w:themeColor="background1"/>
-                          <w:sz w:val="52"/>
-                          <w:szCs w:val="52"/>
-                        </w:rPr>
-                        <w:t xml:space="preserve"> - </w:t>
-                      </w:r>
-                      <w:r>
-                        <w:rPr>
-                          <w:b/>
-                          <w:bCs/>
-                          <w:color w:val="FFFFFF" w:themeColor="background1"/>
-                          <w:sz w:val="52"/>
-                          <w:szCs w:val="52"/>
-                        </w:rPr>
-                        <w:t xml:space="preserve">Turma </w:t>
-                      </w:r>
-                      <w:r>
-                        <w:rPr>
-                          <w:b/>
-                          <w:bCs/>
-                          <w:color w:val="FFFFFF" w:themeColor="background1"/>
-                          <w:sz w:val="52"/>
-                          <w:szCs w:val="52"/>
-                        </w:rPr>
-                        <w:t>7DTAT</w:t>
-                      </w:r>
-                    </w:p>
-                    <w:p>
-                      <w:pPr>
-                        <w:rPr>
-                          <w:b/>
-                          <w:bCs/>
-                          <w:color w:val="FFFFFF" w:themeColor="background1"/>
-                          <w:sz w:val="52"/>
-                          <w:szCs w:val="52"/>
-                        </w:rPr>
-                      </w:pPr>
-                      <w:r>
-                        <w:rPr>
-                          <w:b/>
-                          <w:bCs/>
-                          <w:color w:val="FFFFFF" w:themeColor="background1"/>
-                          <w:sz w:val="52"/>
-                          <w:szCs w:val="52"/>
-                        </w:rPr>
-                        <w:t>Tech Challenge</w:t>
-                      </w:r>
-                      <w:r>
-                        <w:rPr>
-                          <w:b/>
-                          <w:bCs/>
-                          <w:color w:val="FFFFFF" w:themeColor="background1"/>
-                          <w:sz w:val="52"/>
-                          <w:szCs w:val="52"/>
-                        </w:rPr>
-                        <w:t xml:space="preserve"> #1</w:t>
-                      </w:r>
-                    </w:p>
-                  </w:txbxContent>
-                </v:textbox>
-              </v:shape>
-            </w:pict>
-          </mc:Fallback>
-        </mc:AlternateContent>
-      </w:r>
-      <w:r>
-        <w:rPr>
-          <w:rFonts w:ascii="Arial" w:hAnsi="Arial" w:cs="Arial"/>
-          <w:b/>
-          <w:bCs/>
-          <w:noProof/>
-        </w:rPr>
-        <mc:AlternateContent>
-          <mc:Choice Requires="wps">
-            <w:drawing>
-              <wp:anchor distT="0" distB="0" distL="114300" distR="114300" simplePos="0" relativeHeight="251667456" behindDoc="0" locked="0" layoutInCell="1" allowOverlap="1" wp14:anchorId="1C06AC25" wp14:editId="74563ADF">
-                <wp:simplePos x="0" y="0"/>
-                <wp:positionH relativeFrom="margin">
-                  <wp:align>right</wp:align>
-                </wp:positionH>
-                <wp:positionV relativeFrom="paragraph">
-                  <wp:posOffset>5990206</wp:posOffset>
-                </wp:positionV>
-                <wp:extent cx="2424223" cy="2211572"/>
-                <wp:effectExtent l="0" t="0" r="14605" b="17780"/>
+                <wp:extent cx="4095750" cy="2211572"/>
+                <wp:effectExtent l="0" t="0" r="19050" b="17780"/>
                 <wp:wrapNone/>
                 <wp:docPr id="1832088714" name="Caixa de Texto 3"/>
                 <wp:cNvGraphicFramePr/>
@@ -290,7 +46,7 @@
                       <wps:spPr>
                         <a:xfrm>
                           <a:off x="0" y="0"/>
-                          <a:ext cx="2424223" cy="2211572"/>
+                          <a:ext cx="4095750" cy="2211572"/>
                         </a:xfrm>
                         <a:prstGeom prst="rect">
                           <a:avLst/>
@@ -322,7 +78,71 @@
                                 <w:sz w:val="32"/>
                                 <w:szCs w:val="32"/>
                               </w:rPr>
-                              <w:t>Anniele xxxx  - RM:xxxx</w:t>
+                              <w:t xml:space="preserve">Anniele </w:t>
+                            </w:r>
+                            <w:proofErr w:type="spellStart"/>
+                            <w:r>
+                              <w:rPr>
+                                <w:b/>
+                                <w:bCs/>
+                                <w:color w:val="FFFFFF" w:themeColor="background1"/>
+                                <w:sz w:val="32"/>
+                                <w:szCs w:val="32"/>
+                              </w:rPr>
+                              <w:t>Dellavanzi</w:t>
+                            </w:r>
+                            <w:proofErr w:type="spellEnd"/>
+                            <w:r>
+                              <w:rPr>
+                                <w:b/>
+                                <w:bCs/>
+                                <w:color w:val="FFFFFF" w:themeColor="background1"/>
+                                <w:sz w:val="32"/>
+                                <w:szCs w:val="32"/>
+                              </w:rPr>
+                              <w:t xml:space="preserve"> </w:t>
+                            </w:r>
+                            <w:proofErr w:type="gramStart"/>
+                            <w:r>
+                              <w:rPr>
+                                <w:b/>
+                                <w:bCs/>
+                                <w:color w:val="FFFFFF" w:themeColor="background1"/>
+                                <w:sz w:val="32"/>
+                                <w:szCs w:val="32"/>
+                              </w:rPr>
+                              <w:t>Honrado</w:t>
+                            </w:r>
+                            <w:r>
+                              <w:rPr>
+                                <w:b/>
+                                <w:bCs/>
+                                <w:color w:val="FFFFFF" w:themeColor="background1"/>
+                                <w:sz w:val="32"/>
+                                <w:szCs w:val="32"/>
+                              </w:rPr>
+                              <w:t xml:space="preserve">  -</w:t>
+                            </w:r>
+                            <w:proofErr w:type="gramEnd"/>
+                            <w:r>
+                              <w:rPr>
+                                <w:b/>
+                                <w:bCs/>
+                                <w:color w:val="FFFFFF" w:themeColor="background1"/>
+                                <w:sz w:val="32"/>
+                                <w:szCs w:val="32"/>
+                              </w:rPr>
+                              <w:t xml:space="preserve"> RM:</w:t>
+                            </w:r>
+                            <w:r>
+                              <w:rPr>
+                                <w:b/>
+                                <w:bCs/>
+                                <w:color w:val="FFFFFF" w:themeColor="background1"/>
+                                <w:sz w:val="32"/>
+                                <w:szCs w:val="32"/>
+                              </w:rPr>
+                              <w:t>358971</w:t>
                             </w:r>
                           </w:p>
                           <w:p>
@@ -343,7 +163,37 @@
                                 <w:sz w:val="32"/>
                                 <w:szCs w:val="32"/>
                               </w:rPr>
-                              <w:t>Daniela xxxx – RM: xxxx</w:t>
+                              <w:t xml:space="preserve">Daniela </w:t>
+                            </w:r>
+                            <w:r>
+                              <w:rPr>
+                                <w:b/>
+                                <w:bCs/>
+                                <w:color w:val="FFFFFF" w:themeColor="background1"/>
+                                <w:sz w:val="32"/>
+                                <w:szCs w:val="32"/>
+                              </w:rPr>
+                              <w:t>Meneghello</w:t>
+                            </w:r>
+                            <w:r>
+                              <w:rPr>
+                                <w:b/>
+                                <w:bCs/>
+                                <w:color w:val="FFFFFF" w:themeColor="background1"/>
+                                <w:sz w:val="32"/>
+                                <w:szCs w:val="32"/>
+                              </w:rPr>
+                              <w:t xml:space="preserve"> – RM: </w:t>
+                            </w:r>
+                            <w:r>
+                              <w:rPr>
+                                <w:b/>
+                                <w:bCs/>
+                                <w:color w:val="FFFFFF" w:themeColor="background1"/>
+                                <w:sz w:val="32"/>
+                                <w:szCs w:val="32"/>
+                              </w:rPr>
+                              <w:t>356004</w:t>
                             </w:r>
                           </w:p>
                           <w:p>
@@ -364,7 +214,37 @@
                                 <w:sz w:val="32"/>
                                 <w:szCs w:val="32"/>
                               </w:rPr>
-                              <w:t>Maurício xxxx – RM:xxxx</w:t>
+                              <w:t xml:space="preserve">Maurício </w:t>
+                            </w:r>
+                            <w:r>
+                              <w:rPr>
+                                <w:b/>
+                                <w:bCs/>
+                                <w:color w:val="FFFFFF" w:themeColor="background1"/>
+                                <w:sz w:val="32"/>
+                                <w:szCs w:val="32"/>
+                              </w:rPr>
+                              <w:t>José de Lima</w:t>
+                            </w:r>
+                            <w:r>
+                              <w:rPr>
+                                <w:b/>
+                                <w:bCs/>
+                                <w:color w:val="FFFFFF" w:themeColor="background1"/>
+                                <w:sz w:val="32"/>
+                                <w:szCs w:val="32"/>
+                              </w:rPr>
+                              <w:t xml:space="preserve"> – RM:</w:t>
+                            </w:r>
+                            <w:r>
+                              <w:rPr>
+                                <w:b/>
+                                <w:bCs/>
+                                <w:color w:val="FFFFFF" w:themeColor="background1"/>
+                                <w:sz w:val="32"/>
+                                <w:szCs w:val="32"/>
+                              </w:rPr>
+                              <w:t>358817</w:t>
                             </w:r>
                           </w:p>
                           <w:p>
@@ -450,7 +330,11 @@
           </mc:Choice>
           <mc:Fallback>
             <w:pict>
-              <v:shape w14:anchorId="1C06AC25" id="_x0000_s1027" type="#_x0000_t202" style="position:absolute;margin-left:139.7pt;margin-top:471.65pt;width:190.9pt;height:174.15pt;z-index:251667456;visibility:visible;mso-wrap-style:square;mso-width-percent:0;mso-height-percent:0;mso-wrap-distance-left:9pt;mso-wrap-distance-top:0;mso-wrap-distance-right:9pt;mso-wrap-distance-bottom:0;mso-position-horizontal:right;mso-position-horizontal-relative:margin;mso-position-vertical:absolute;mso-position-vertical-relative:text;mso-width-percent:0;mso-height-percent:0;mso-width-relative:margin;mso-height-relative:margin;v-text-anchor:top" o:gfxdata="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" filled="f" strokeweight=".5pt">
+              <v:shapetype w14:anchorId="1C06AC25" id="_x0000_t202" coordsize="21600,21600" o:spt="202" path="m,l,21600r21600,l21600,xe">
+                <v:stroke joinstyle="miter"/>
+                <v:path gradientshapeok="t" o:connecttype="rect"/>
+              </v:shapetype>
+              <v:shape id="Caixa de Texto 3" o:spid="_x0000_s1026" type="#_x0000_t202" style="position:absolute;margin-left:174.45pt;margin-top:471.4pt;width:322.5pt;height:174.15pt;z-index:251667456;visibility:visible;mso-wrap-style:square;mso-width-percent:0;mso-height-percent:0;mso-wrap-distance-left:9pt;mso-wrap-distance-top:0;mso-wrap-distance-right:9pt;mso-wrap-distance-bottom:0;mso-position-horizontal:absolute;mso-position-horizontal-relative:margin;mso-position-vertical:absolute;mso-position-vertical-relative:text;mso-width-percent:0;mso-height-percent:0;mso-width-relative:margin;mso-height-relative:margin;v-text-anchor:top" o:gfxdata="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" filled="f" strokeweight=".5pt">
                 <v:textbox>
                   <w:txbxContent>
                     <w:p>
@@ -471,7 +355,71 @@
                           <w:sz w:val="32"/>
                           <w:szCs w:val="32"/>
                         </w:rPr>
-                        <w:t>Anniele xxxx  - RM:xxxx</w:t>
+                        <w:t xml:space="preserve">Anniele </w:t>
+                      </w:r>
+                      <w:proofErr w:type="spellStart"/>
+                      <w:r>
+                        <w:rPr>
+                          <w:b/>
+                          <w:bCs/>
+                          <w:color w:val="FFFFFF" w:themeColor="background1"/>
+                          <w:sz w:val="32"/>
+                          <w:szCs w:val="32"/>
+                        </w:rPr>
+                        <w:t>Dellavanzi</w:t>
+                      </w:r>
+                      <w:proofErr w:type="spellEnd"/>
+                      <w:r>
+                        <w:rPr>
+                          <w:b/>
+                          <w:bCs/>
+                          <w:color w:val="FFFFFF" w:themeColor="background1"/>
+                          <w:sz w:val="32"/>
+                          <w:szCs w:val="32"/>
+                        </w:rPr>
+                        <w:t xml:space="preserve"> </w:t>
+                      </w:r>
+                      <w:proofErr w:type="gramStart"/>
+                      <w:r>
+                        <w:rPr>
+                          <w:b/>
+                          <w:bCs/>
+                          <w:color w:val="FFFFFF" w:themeColor="background1"/>
+                          <w:sz w:val="32"/>
+                          <w:szCs w:val="32"/>
+                        </w:rPr>
+                        <w:t>Honrado</w:t>
+                      </w:r>
+                      <w:r>
+                        <w:rPr>
+                          <w:b/>
+                          <w:bCs/>
+                          <w:color w:val="FFFFFF" w:themeColor="background1"/>
+                          <w:sz w:val="32"/>
+                          <w:szCs w:val="32"/>
+                        </w:rPr>
+                        <w:t xml:space="preserve">  -</w:t>
+                      </w:r>
+                      <w:proofErr w:type="gramEnd"/>
+                      <w:r>
+                        <w:rPr>
+                          <w:b/>
+                          <w:bCs/>
+                          <w:color w:val="FFFFFF" w:themeColor="background1"/>
+                          <w:sz w:val="32"/>
+                          <w:szCs w:val="32"/>
+                        </w:rPr>
+                        <w:t xml:space="preserve"> RM:</w:t>
+                      </w:r>
+                      <w:r>
+                        <w:rPr>
+                          <w:b/>
+                          <w:bCs/>
+                          <w:color w:val="FFFFFF" w:themeColor="background1"/>
+                          <w:sz w:val="32"/>
+                          <w:szCs w:val="32"/>
+                        </w:rPr>
+                        <w:t>358971</w:t>
                       </w:r>
                     </w:p>
                     <w:p>
@@ -492,7 +440,37 @@
                           <w:sz w:val="32"/>
                           <w:szCs w:val="32"/>
                         </w:rPr>
-                        <w:t>Daniela xxxx – RM: xxxx</w:t>
+                        <w:t xml:space="preserve">Daniela </w:t>
+                      </w:r>
+                      <w:r>
+                        <w:rPr>
+                          <w:b/>
+                          <w:bCs/>
+                          <w:color w:val="FFFFFF" w:themeColor="background1"/>
+                          <w:sz w:val="32"/>
+                          <w:szCs w:val="32"/>
+                        </w:rPr>
+                        <w:t>Meneghello</w:t>
+                      </w:r>
+                      <w:r>
+                        <w:rPr>
+                          <w:b/>
+                          <w:bCs/>
+                          <w:color w:val="FFFFFF" w:themeColor="background1"/>
+                          <w:sz w:val="32"/>
+                          <w:szCs w:val="32"/>
+                        </w:rPr>
+                        <w:t xml:space="preserve"> – RM: </w:t>
+                      </w:r>
+                      <w:r>
+                        <w:rPr>
+                          <w:b/>
+                          <w:bCs/>
+                          <w:color w:val="FFFFFF" w:themeColor="background1"/>
+                          <w:sz w:val="32"/>
+                          <w:szCs w:val="32"/>
+                        </w:rPr>
+                        <w:t>356004</w:t>
                       </w:r>
                     </w:p>
                     <w:p>
@@ -513,7 +491,37 @@
                           <w:sz w:val="32"/>
                           <w:szCs w:val="32"/>
                         </w:rPr>
-                        <w:t>Maurício xxxx – RM:xxxx</w:t>
+                        <w:t xml:space="preserve">Maurício </w:t>
+                      </w:r>
+                      <w:r>
+                        <w:rPr>
+                          <w:b/>
+                          <w:bCs/>
+                          <w:color w:val="FFFFFF" w:themeColor="background1"/>
+                          <w:sz w:val="32"/>
+                          <w:szCs w:val="32"/>
+                        </w:rPr>
+                        <w:t>José de Lima</w:t>
+                      </w:r>
+                      <w:r>
+                        <w:rPr>
+                          <w:b/>
+                          <w:bCs/>
+                          <w:color w:val="FFFFFF" w:themeColor="background1"/>
+                          <w:sz w:val="32"/>
+                          <w:szCs w:val="32"/>
+                        </w:rPr>
+                        <w:t xml:space="preserve"> – RM:</w:t>
+                      </w:r>
+                      <w:r>
+                        <w:rPr>
+                          <w:b/>
+                          <w:bCs/>
+                          <w:color w:val="FFFFFF" w:themeColor="background1"/>
+                          <w:sz w:val="32"/>
+                          <w:szCs w:val="32"/>
+                        </w:rPr>
+                        <w:t>358817</w:t>
                       </w:r>
                     </w:p>
                     <w:p>
@@ -592,6 +600,290 @@
           <w:bCs/>
           <w:noProof/>
         </w:rPr>
+        <mc:AlternateContent>
+          <mc:Choice Requires="wps">
+            <w:drawing>
+              <wp:anchor distT="0" distB="0" distL="114300" distR="114300" simplePos="0" relativeHeight="251665408" behindDoc="0" locked="0" layoutInCell="1" allowOverlap="1" wp14:anchorId="2EE0A14B" wp14:editId="58CCA88B">
+                <wp:simplePos x="0" y="0"/>
+                <wp:positionH relativeFrom="column">
+                  <wp:posOffset>-775335</wp:posOffset>
+                </wp:positionH>
+                <wp:positionV relativeFrom="paragraph">
+                  <wp:posOffset>2864485</wp:posOffset>
+                </wp:positionV>
+                <wp:extent cx="4359349" cy="1956390"/>
+                <wp:effectExtent l="0" t="0" r="22225" b="25400"/>
+                <wp:wrapNone/>
+                <wp:docPr id="611932334" name="Caixa de Texto 3"/>
+                <wp:cNvGraphicFramePr/>
+                <a:graphic xmlns:a="http://schemas.openxmlformats.org/drawingml/2006/main">
+                  <a:graphicData uri="http://schemas.microsoft.com/office/word/2010/wordprocessingShape">
+                    <wps:wsp>
+                      <wps:cNvSpPr txBox="1"/>
+                      <wps:spPr>
+                        <a:xfrm>
+                          <a:off x="0" y="0"/>
+                          <a:ext cx="4359349" cy="1956390"/>
+                        </a:xfrm>
+                        <a:prstGeom prst="rect">
+                          <a:avLst/>
+                        </a:prstGeom>
+                        <a:noFill/>
+                        <a:ln w="6350">
+                          <a:solidFill>
+                            <a:prstClr val="black"/>
+                          </a:solidFill>
+                        </a:ln>
+                      </wps:spPr>
+                      <wps:txbx>
+                        <w:txbxContent>
+                          <w:p>
+                            <w:pPr>
+                              <w:rPr>
+                                <w:b/>
+                                <w:bCs/>
+                                <w:color w:val="FFFFFF" w:themeColor="background1"/>
+                                <w:sz w:val="52"/>
+                                <w:szCs w:val="52"/>
+                              </w:rPr>
+                            </w:pPr>
+                            <w:r>
+                              <w:rPr>
+                                <w:b/>
+                                <w:bCs/>
+                                <w:color w:val="FFFFFF" w:themeColor="background1"/>
+                                <w:sz w:val="52"/>
+                                <w:szCs w:val="52"/>
+                              </w:rPr>
+                              <w:t xml:space="preserve">Pós </w:t>
+                            </w:r>
+                            <w:proofErr w:type="gramStart"/>
+                            <w:r>
+                              <w:rPr>
+                                <w:b/>
+                                <w:bCs/>
+                                <w:color w:val="FFFFFF" w:themeColor="background1"/>
+                                <w:sz w:val="52"/>
+                                <w:szCs w:val="52"/>
+                              </w:rPr>
+                              <w:t xml:space="preserve">Tech </w:t>
+                            </w:r>
+                            <w:r>
+                              <w:rPr>
+                                <w:b/>
+                                <w:bCs/>
+                                <w:color w:val="FFFFFF" w:themeColor="background1"/>
+                                <w:sz w:val="52"/>
+                                <w:szCs w:val="52"/>
+                              </w:rPr>
+                              <w:t xml:space="preserve"> -</w:t>
+                            </w:r>
+                            <w:proofErr w:type="gramEnd"/>
+                            <w:r>
+                              <w:rPr>
+                                <w:b/>
+                                <w:bCs/>
+                                <w:color w:val="FFFFFF" w:themeColor="background1"/>
+                                <w:sz w:val="52"/>
+                                <w:szCs w:val="52"/>
+                              </w:rPr>
+                              <w:t xml:space="preserve"> </w:t>
+                            </w:r>
+                            <w:r>
+                              <w:rPr>
+                                <w:b/>
+                                <w:bCs/>
+                                <w:color w:val="FFFFFF" w:themeColor="background1"/>
+                                <w:sz w:val="52"/>
+                                <w:szCs w:val="52"/>
+                              </w:rPr>
+                              <w:t xml:space="preserve">Turma </w:t>
+                            </w:r>
+                            <w:r>
+                              <w:rPr>
+                                <w:b/>
+                                <w:bCs/>
+                                <w:color w:val="FFFFFF" w:themeColor="background1"/>
+                                <w:sz w:val="52"/>
+                                <w:szCs w:val="52"/>
+                              </w:rPr>
+                              <w:t>7DTAT</w:t>
+                            </w:r>
+                          </w:p>
+                          <w:p>
+                            <w:pPr>
+                              <w:rPr>
+                                <w:b/>
+                                <w:bCs/>
+                                <w:color w:val="FFFFFF" w:themeColor="background1"/>
+                                <w:sz w:val="52"/>
+                                <w:szCs w:val="52"/>
+                              </w:rPr>
+                            </w:pPr>
+                            <w:r>
+                              <w:rPr>
+                                <w:b/>
+                                <w:bCs/>
+                                <w:color w:val="FFFFFF" w:themeColor="background1"/>
+                                <w:sz w:val="52"/>
+                                <w:szCs w:val="52"/>
+                              </w:rPr>
+                              <w:t>Tech Challenge</w:t>
+                            </w:r>
+                            <w:r>
+                              <w:rPr>
+                                <w:b/>
+                                <w:bCs/>
+                                <w:color w:val="FFFFFF" w:themeColor="background1"/>
+                                <w:sz w:val="52"/>
+                                <w:szCs w:val="52"/>
+                              </w:rPr>
+                              <w:t xml:space="preserve"> #1</w:t>
+                            </w:r>
+                          </w:p>
+                        </w:txbxContent>
+                      </wps:txbx>
+                      <wps:bodyPr rot="0" spcFirstLastPara="0" vertOverflow="overflow" horzOverflow="overflow" vert="horz" wrap="square" lIns="91440" tIns="45720" rIns="91440" bIns="45720" numCol="1" spcCol="0" rtlCol="0" fromWordArt="0" anchor="t" anchorCtr="0" forceAA="0" compatLnSpc="1">
+                        <a:prstTxWarp prst="textNoShape">
+                          <a:avLst/>
+                        </a:prstTxWarp>
+                        <a:noAutofit/>
+                      </wps:bodyPr>
+                    </wps:wsp>
+                  </a:graphicData>
+                </a:graphic>
+                <wp14:sizeRelH relativeFrom="margin">
+                  <wp14:pctWidth>0</wp14:pctWidth>
+                </wp14:sizeRelH>
+                <wp14:sizeRelV relativeFrom="margin">
+                  <wp14:pctHeight>0</wp14:pctHeight>
+                </wp14:sizeRelV>
+              </wp:anchor>
+            </w:drawing>
+          </mc:Choice>
+          <mc:Fallback>
+            <w:pict>
+              <v:shape w14:anchorId="2EE0A14B" id="_x0000_s1027" type="#_x0000_t202" style="position:absolute;margin-left:-61.05pt;margin-top:225.55pt;width:343.25pt;height:154.05pt;z-index:251665408;visibility:visible;mso-wrap-style:square;mso-width-percent:0;mso-height-percent:0;mso-wrap-distance-left:9pt;mso-wrap-distance-top:0;mso-wrap-distance-right:9pt;mso-wrap-distance-bottom:0;mso-position-horizontal:absolute;mso-position-horizontal-relative:text;mso-position-vertical:absolute;mso-position-vertical-relative:text;mso-width-percent:0;mso-height-percent:0;mso-width-relative:margin;mso-height-relative:margin;v-text-anchor:top" o:gfxdata="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" filled="f" strokeweight=".5pt">
+                <v:textbox>
+                  <w:txbxContent>
+                    <w:p>
+                      <w:pPr>
+                        <w:rPr>
+                          <w:b/>
+                          <w:bCs/>
+                          <w:color w:val="FFFFFF" w:themeColor="background1"/>
+                          <w:sz w:val="52"/>
+                          <w:szCs w:val="52"/>
+                        </w:rPr>
+                      </w:pPr>
+                      <w:r>
+                        <w:rPr>
+                          <w:b/>
+                          <w:bCs/>
+                          <w:color w:val="FFFFFF" w:themeColor="background1"/>
+                          <w:sz w:val="52"/>
+                          <w:szCs w:val="52"/>
+                        </w:rPr>
+                        <w:t xml:space="preserve">Pós </w:t>
+                      </w:r>
+                      <w:proofErr w:type="gramStart"/>
+                      <w:r>
+                        <w:rPr>
+                          <w:b/>
+                          <w:bCs/>
+                          <w:color w:val="FFFFFF" w:themeColor="background1"/>
+                          <w:sz w:val="52"/>
+                          <w:szCs w:val="52"/>
+                        </w:rPr>
+                        <w:t xml:space="preserve">Tech </w:t>
+                      </w:r>
+                      <w:r>
+                        <w:rPr>
+                          <w:b/>
+                          <w:bCs/>
+                          <w:color w:val="FFFFFF" w:themeColor="background1"/>
+                          <w:sz w:val="52"/>
+                          <w:szCs w:val="52"/>
+                        </w:rPr>
+                        <w:t xml:space="preserve"> -</w:t>
+                      </w:r>
+                      <w:proofErr w:type="gramEnd"/>
+                      <w:r>
+                        <w:rPr>
+                          <w:b/>
+                          <w:bCs/>
+                          <w:color w:val="FFFFFF" w:themeColor="background1"/>
+                          <w:sz w:val="52"/>
+                          <w:szCs w:val="52"/>
+                        </w:rPr>
+                        <w:t xml:space="preserve"> </w:t>
+                      </w:r>
+                      <w:r>
+                        <w:rPr>
+                          <w:b/>
+                          <w:bCs/>
+                          <w:color w:val="FFFFFF" w:themeColor="background1"/>
+                          <w:sz w:val="52"/>
+                          <w:szCs w:val="52"/>
+                        </w:rPr>
+                        <w:t xml:space="preserve">Turma </w:t>
+                      </w:r>
+                      <w:r>
+                        <w:rPr>
+                          <w:b/>
+                          <w:bCs/>
+                          <w:color w:val="FFFFFF" w:themeColor="background1"/>
+                          <w:sz w:val="52"/>
+                          <w:szCs w:val="52"/>
+                        </w:rPr>
+                        <w:t>7DTAT</w:t>
+                      </w:r>
+                    </w:p>
+                    <w:p>
+                      <w:pPr>
+                        <w:rPr>
+                          <w:b/>
+                          <w:bCs/>
+                          <w:color w:val="FFFFFF" w:themeColor="background1"/>
+                          <w:sz w:val="52"/>
+                          <w:szCs w:val="52"/>
+                        </w:rPr>
+                      </w:pPr>
+                      <w:r>
+                        <w:rPr>
+                          <w:b/>
+                          <w:bCs/>
+                          <w:color w:val="FFFFFF" w:themeColor="background1"/>
+                          <w:sz w:val="52"/>
+                          <w:szCs w:val="52"/>
+                        </w:rPr>
+                        <w:t>Tech Challenge</w:t>
+                      </w:r>
+                      <w:r>
+                        <w:rPr>
+                          <w:b/>
+                          <w:bCs/>
+                          <w:color w:val="FFFFFF" w:themeColor="background1"/>
+                          <w:sz w:val="52"/>
+                          <w:szCs w:val="52"/>
+                        </w:rPr>
+                        <w:t xml:space="preserve"> #1</w:t>
+                      </w:r>
+                    </w:p>
+                  </w:txbxContent>
+                </v:textbox>
+              </v:shape>
+            </w:pict>
+          </mc:Fallback>
+        </mc:AlternateContent>
+      </w:r>
+      <w:r>
+        <w:rPr>
+          <w:rFonts w:ascii="Arial" w:hAnsi="Arial" w:cs="Arial"/>
+          <w:b/>
+          <w:bCs/>
+          <w:noProof/>
+        </w:rPr>
         <w:drawing>
           <wp:anchor distT="0" distB="0" distL="114300" distR="114300" simplePos="0" relativeHeight="251664384" behindDoc="0" locked="0" layoutInCell="1" allowOverlap="1" wp14:anchorId="5F634F20" wp14:editId="216C29BE">
             <wp:simplePos x="0" y="0"/>
@@ -5223,7 +5515,23 @@
           <w:rFonts w:ascii="Arial" w:hAnsi="Arial" w:cs="Arial"/>
           <w:highlight w:val="yellow"/>
         </w:rPr>
-        <w:t xml:space="preserve"> ( Investimentos em marketing e melhoria</w:t>
+        <w:t xml:space="preserve"> </w:t>
+      </w:r>
+      <w:proofErr w:type="gramStart"/>
+      <w:r>
+        <w:rPr>
+          <w:rFonts w:ascii="Arial" w:hAnsi="Arial" w:cs="Arial"/>
+          <w:highlight w:val="yellow"/>
+        </w:rPr>
+        <w:t>( Investimentos</w:t>
+      </w:r>
+      <w:proofErr w:type="gramEnd"/>
+      <w:r>
+        <w:rPr>
+          <w:rFonts w:ascii="Arial" w:hAnsi="Arial" w:cs="Arial"/>
+          <w:highlight w:val="yellow"/>
+        </w:rPr>
+        <w:t xml:space="preserve"> em marketing e melhoria</w:t>
       </w:r>
       <w:r>
         <w:rPr>

</xml_diff>